<commit_message>
Added more in-line text
</commit_message>
<xml_diff>
--- a/documents/reports/Carpentry-Reports/Long-Term-Feedback-Survey-Report/2017-04-17-carpentry-long-term-assessment-survey-report.docx
+++ b/documents/reports/Carpentry-Reports/Long-Term-Feedback-Survey-Report/2017-04-17-carpentry-long-term-assessment-survey-report.docx
@@ -523,7 +523,7 @@
         <w:t xml:space="preserve"> </w:t>
       </w:r>
       <w:r>
-        <w:t xml:space="preserve">include data organization in Spreadsheets, data cleaning with OpenRefine, data management with SQL, and data analysis and visualiztion in R and Python.</w:t>
+        <w:t xml:space="preserve">include data organization in Spreadsheets, data cleaning with OpenRefine, data management with SQL, and data analysis and visualization in R and Python.</w:t>
       </w:r>
     </w:p>
     <w:p>
@@ -1138,7 +1138,7 @@
         <w:t xml:space="preserve"> </w:t>
       </w:r>
       <w:r>
-        <w:t xml:space="preserve">package, and presents an analysis of learner responses to the statements above. We see an overwhelmingly positive indication that respondents left their workshop feeling motivated to seek more knowledge and having gained confidence in working with data. Additionally, more than 80% of respondents improved their coding practices, made their analyses reproducible, improved their research producitvity, and believe the skills they learned helped them advance their career. Fourty percent of our respondents have received professional recognition as a result of using the tools they learned in a Carpentry workshop.</w:t>
+        <w:t xml:space="preserve">package, and presents an analysis of learner responses to the statements above. We see an overwhelmingly positive indication that respondents left their workshop feeling motivated to seek more knowledge and having gained confidence in working with data. Additionally, more than 80% of respondents improved their coding practices, made their analyses reproducible, improved their research productivity, and believe the skills they learned helped them advance their career. Forty percent of our respondents have received professional recognition as a result of using the tools they learned in a Carpentry workshop.</w:t>
       </w:r>
     </w:p>
     <w:p>
@@ -1892,7 +1892,7 @@
         <w:pStyle w:val="FirstParagraph"/>
       </w:pPr>
       <w:r>
-        <w:t xml:space="preserve">One of our primary outcomes is that learners continue on in their learning once they've completed a workshop. This can take many forms including participating in short-courses (in-peson and online) and using self-guided material. We asked respondents to tell us which learning activities (for data management and analysis) they've participated in since completing a Carpentry workshop. The majority of respondents have used non-Carpentry self-guided material, though 68 responded having used Carpentry self-guided material. Additionally, we see participation in meetups and in-person short courses.</w:t>
+        <w:t xml:space="preserve">One of our primary outcomes is that learners continue on in their learning once they've completed a workshop. This can take many forms including participating in short-courses (in-person and online) and using self-guided material. We asked respondents to tell us which learning activities (for data management and analysis) they've participated in since completing a Carpentry workshop. The majority of respondents have used non-Carpentry self-guided material, though 68 responded having used Carpentry self-guided material. Additionally, we see participation in meetups and in-person short courses.</w:t>
       </w:r>
     </w:p>
     <w:tbl>
@@ -2487,7 +2487,7 @@
     </w:lvl>
   </w:abstractNum>
   <w:abstractNum w:abstractNumId="990">
-    <w:nsid w:val="af478ab1"/>
+    <w:nsid w:val="d269ff45"/>
     <w:multiLevelType w:val="multilevel"/>
     <w:lvl w:ilvl="0">
       <w:numFmt w:val="bullet"/>
@@ -2568,7 +2568,7 @@
     </w:lvl>
   </w:abstractNum>
   <w:abstractNum w:abstractNumId="991">
-    <w:nsid w:val="4df975df"/>
+    <w:nsid w:val="7aa26a43"/>
     <w:multiLevelType w:val="multilevel"/>
     <w:lvl w:ilvl="0">
       <w:numFmt w:val="bullet"/>

</xml_diff>